<commit_message>
fix test_case.h, add IT guildline
</commit_message>
<xml_diff>
--- a/R_IMPDRV_AttrSetClBrkAddr.docx
+++ b/R_IMPDRV_AttrSetClBrkAddr.docx
@@ -16588,6 +16588,24 @@
     </w:p>
     <w:p>
       <w:r>
+        <w:t>C:\Users\long.trinh-tien\Documents\Git\training_ut_it_Long\UTS_for_C++\UTS_for_C++&gt;</w:t>
+      </w:r>
+    </w:p>
+    <w:p>
+      <w:pPr>
+        <w:rPr>
+          <w:u w:val="single"/>
+        </w:rPr>
+      </w:pPr>
+      <w:r>
+        <w:rPr>
+          <w:u w:val="single"/>
+        </w:rPr>
+        <w:t>python uts_TestExtract.py ..\..\spec\IMPDRV.ini</w:t>
+      </w:r>
+    </w:p>
+    <w:p>
+      <w:r>
         <w:rPr>
           <w:noProof/>
         </w:rPr>
@@ -22880,7 +22898,17 @@
     </w:p>
     <w:p>
       <w:r>
-        <w:t xml:space="preserve">1 cái search source stub include files sau: </w:t>
+        <w:t xml:space="preserve">1 cái search </w:t>
+      </w:r>
+      <w:r>
+        <w:rPr>
+          <w:b/>
+          <w:bCs/>
+        </w:rPr>
+        <w:t>source stub</w:t>
+      </w:r>
+      <w:r>
+        <w:t xml:space="preserve"> include files sau: </w:t>
       </w:r>
       <w:r>
         <w:t>./rcar-env/renesas/driver/soc/platform/imp/test/unit_test/application/ut_framework/base/imp_stub</w:t>
@@ -22892,7 +22920,17 @@
     </w:p>
     <w:p>
       <w:r>
-        <w:t xml:space="preserve">1 cái search source nguồn </w:t>
+        <w:t xml:space="preserve">1 cái search </w:t>
+      </w:r>
+      <w:r>
+        <w:rPr>
+          <w:b/>
+          <w:bCs/>
+        </w:rPr>
+        <w:t>source nguồn</w:t>
+      </w:r>
+      <w:r>
+        <w:t xml:space="preserve"> </w:t>
       </w:r>
       <w:r>
         <w:t>./rcar-env/renesas/driver/soc/platform/imp/src/target/v4h2,./rcar-env/renesas/driver/soc/platform/imp/src/target/v4m</w:t>

</xml_diff>

<commit_message>
Update fix result table (#1)
* fix test_case.h, add IT guildline, update note

---------

Co-authored-by: Long Trinh Tien <tommylong0209@gmail.com>
</commit_message>
<xml_diff>
--- a/R_IMPDRV_AttrSetClBrkAddr.docx
+++ b/R_IMPDRV_AttrSetClBrkAddr.docx
@@ -16588,6 +16588,24 @@
     </w:p>
     <w:p>
       <w:r>
+        <w:t>C:\Users\long.trinh-tien\Documents\Git\training_ut_it_Long\UTS_for_C++\UTS_for_C++&gt;</w:t>
+      </w:r>
+    </w:p>
+    <w:p>
+      <w:pPr>
+        <w:rPr>
+          <w:u w:val="single"/>
+        </w:rPr>
+      </w:pPr>
+      <w:r>
+        <w:rPr>
+          <w:u w:val="single"/>
+        </w:rPr>
+        <w:t>python uts_TestExtract.py ..\..\spec\IMPDRV.ini</w:t>
+      </w:r>
+    </w:p>
+    <w:p>
+      <w:r>
         <w:rPr>
           <w:noProof/>
         </w:rPr>
@@ -22880,7 +22898,17 @@
     </w:p>
     <w:p>
       <w:r>
-        <w:t xml:space="preserve">1 cái search source stub include files sau: </w:t>
+        <w:t xml:space="preserve">1 cái search </w:t>
+      </w:r>
+      <w:r>
+        <w:rPr>
+          <w:b/>
+          <w:bCs/>
+        </w:rPr>
+        <w:t>source stub</w:t>
+      </w:r>
+      <w:r>
+        <w:t xml:space="preserve"> include files sau: </w:t>
       </w:r>
       <w:r>
         <w:t>./rcar-env/renesas/driver/soc/platform/imp/test/unit_test/application/ut_framework/base/imp_stub</w:t>
@@ -22892,7 +22920,17 @@
     </w:p>
     <w:p>
       <w:r>
-        <w:t xml:space="preserve">1 cái search source nguồn </w:t>
+        <w:t xml:space="preserve">1 cái search </w:t>
+      </w:r>
+      <w:r>
+        <w:rPr>
+          <w:b/>
+          <w:bCs/>
+        </w:rPr>
+        <w:t>source nguồn</w:t>
+      </w:r>
+      <w:r>
+        <w:t xml:space="preserve"> </w:t>
       </w:r>
       <w:r>
         <w:t>./rcar-env/renesas/driver/soc/platform/imp/src/target/v4h2,./rcar-env/renesas/driver/soc/platform/imp/src/target/v4m</w:t>
@@ -22976,6 +23014,11 @@
       </w:r>
     </w:p>
     <w:p>
+      <w:pPr>
+        <w:pBdr>
+          <w:bottom w:val="single" w:sz="6" w:space="1" w:color="auto"/>
+        </w:pBdr>
+      </w:pPr>
       <w:r>
         <w:rPr>
           <w:noProof/>
@@ -23015,6 +23058,11 @@
             </a:graphic>
           </wp:inline>
         </w:drawing>
+      </w:r>
+    </w:p>
+    <w:p>
+      <w:r>
+        <w:t>Lưu ý file test_case.h chỉ comment các TESTCASE_TABLE, ko comment các #if tránh gây segment fault</w:t>
       </w:r>
     </w:p>
     <w:sectPr>

</xml_diff>